<commit_message>
view Employee + js datei hinzugefügt
</commit_message>
<xml_diff>
--- a/webapp/Doku_Aufgaben/Urlaubsplaner ToDo.docx
+++ b/webapp/Doku_Aufgaben/Urlaubsplaner ToDo.docx
@@ -752,6 +752,27 @@
           <w:u w:val="single"/>
         </w:rPr>
       </w:pPr>
+    </w:p>
+    <w:p>
+      <w:pPr>
+        <w:rPr>
+          <w:b/>
+          <w:bCs/>
+          <w:sz w:val="28"/>
+          <w:szCs w:val="28"/>
+          <w:u w:val="single"/>
+        </w:rPr>
+      </w:pPr>
+      <w:r>
+        <w:rPr>
+          <w:b/>
+          <w:bCs/>
+          <w:sz w:val="28"/>
+          <w:szCs w:val="28"/>
+          <w:u w:val="single"/>
+        </w:rPr>
+        <w:t>https://sapui5.hana.ondemand.com/#/entity/sap.ui.table.Table/sample/sap.ui.table.sample.Sorting</w:t>
+      </w:r>
     </w:p>
     <w:sectPr>
       <w:pgSz w:w="11906" w:h="16838"/>

</xml_diff>